<commit_message>
First Cmplete Install - LA
</commit_message>
<xml_diff>
--- a/docs/Ansible-AWS-Install-LA.docx
+++ b/docs/Ansible-AWS-Install-LA.docx
@@ -5,12 +5,612 @@
     <w:p>
       <w:pPr>
         <w:pStyle w:val="Heading1"/>
-      </w:pPr>
-      <w:r>
-        <w:t>Install Docker</w:t>
+        <w:spacing w:before="0" w:line="240" w:lineRule="auto"/>
+      </w:pPr>
+      <w:r>
+        <w:t>AWX Errors:</w:t>
+      </w:r>
+    </w:p>
+    <w:p>
+      <w:pPr>
+        <w:pStyle w:val="Heading2"/>
+        <w:numPr>
+          <w:ilvl w:val="0"/>
+          <w:numId w:val="1"/>
+        </w:numPr>
+        <w:spacing w:before="0" w:line="240" w:lineRule="auto"/>
+      </w:pPr>
+      <w:r>
+        <w:t>While saving project:</w:t>
+      </w:r>
+    </w:p>
+    <w:p>
+      <w:pPr>
+        <w:spacing w:after="0" w:line="240" w:lineRule="auto"/>
+      </w:pPr>
+      <w:r>
+        <w:drawing>
+          <wp:inline distT="0" distB="0" distL="0" distR="0" wp14:anchorId="75E0F5D7" wp14:editId="432A0751">
+            <wp:extent cx="5731510" cy="3052445"/>
+            <wp:effectExtent l="0" t="0" r="2540" b="0"/>
+            <wp:docPr id="1" name="Picture 1"/>
+            <wp:cNvGraphicFramePr>
+              <a:graphicFrameLocks xmlns:a="http://schemas.openxmlformats.org/drawingml/2006/main" noChangeAspect="1"/>
+            </wp:cNvGraphicFramePr>
+            <a:graphic xmlns:a="http://schemas.openxmlformats.org/drawingml/2006/main">
+              <a:graphicData uri="http://schemas.openxmlformats.org/drawingml/2006/picture">
+                <pic:pic xmlns:pic="http://schemas.openxmlformats.org/drawingml/2006/picture">
+                  <pic:nvPicPr>
+                    <pic:cNvPr id="1" name=""/>
+                    <pic:cNvPicPr/>
+                  </pic:nvPicPr>
+                  <pic:blipFill>
+                    <a:blip r:embed="rId5"/>
+                    <a:stretch>
+                      <a:fillRect/>
+                    </a:stretch>
+                  </pic:blipFill>
+                  <pic:spPr>
+                    <a:xfrm>
+                      <a:off x="0" y="0"/>
+                      <a:ext cx="5731510" cy="3052445"/>
+                    </a:xfrm>
+                    <a:prstGeom prst="rect">
+                      <a:avLst/>
+                    </a:prstGeom>
+                  </pic:spPr>
+                </pic:pic>
+              </a:graphicData>
+            </a:graphic>
+          </wp:inline>
+        </w:drawing>
+      </w:r>
+    </w:p>
+    <w:p>
+      <w:pPr>
+        <w:spacing w:after="0" w:line="240" w:lineRule="auto"/>
+      </w:pPr>
+    </w:p>
+    <w:p>
+      <w:pPr>
+        <w:pStyle w:val="Heading2"/>
+        <w:numPr>
+          <w:ilvl w:val="0"/>
+          <w:numId w:val="1"/>
+        </w:numPr>
+        <w:spacing w:before="0" w:line="240" w:lineRule="auto"/>
+        <w:rPr>
+          <w:shd w:val="clear" w:color="auto" w:fill="FFFFFF"/>
+        </w:rPr>
+      </w:pPr>
+      <w:r>
+        <w:rPr>
+          <w:shd w:val="clear" w:color="auto" w:fill="FFFFFF"/>
+        </w:rPr>
+        <w:t>Call to /</w:t>
+      </w:r>
+      <w:proofErr w:type="spellStart"/>
+      <w:r>
+        <w:rPr>
+          <w:shd w:val="clear" w:color="auto" w:fill="FFFFFF"/>
+        </w:rPr>
+        <w:t>api</w:t>
+      </w:r>
+      <w:proofErr w:type="spellEnd"/>
+      <w:r>
+        <w:rPr>
+          <w:shd w:val="clear" w:color="auto" w:fill="FFFFFF"/>
+        </w:rPr>
+        <w:t>/v2/hosts/. GET returned: undefined A server error has occurred.</w:t>
+      </w:r>
+    </w:p>
+    <w:p>
+      <w:pPr>
+        <w:spacing w:after="0" w:line="240" w:lineRule="auto"/>
+      </w:pPr>
+    </w:p>
+    <w:p>
+      <w:pPr>
+        <w:spacing w:after="0" w:line="240" w:lineRule="auto"/>
+      </w:pPr>
+      <w:r>
+        <w:drawing>
+          <wp:inline distT="0" distB="0" distL="0" distR="0" wp14:anchorId="412BF88B" wp14:editId="585DE39C">
+            <wp:extent cx="5731510" cy="2563495"/>
+            <wp:effectExtent l="0" t="0" r="2540" b="8255"/>
+            <wp:docPr id="2" name="Picture 2"/>
+            <wp:cNvGraphicFramePr>
+              <a:graphicFrameLocks xmlns:a="http://schemas.openxmlformats.org/drawingml/2006/main" noChangeAspect="1"/>
+            </wp:cNvGraphicFramePr>
+            <a:graphic xmlns:a="http://schemas.openxmlformats.org/drawingml/2006/main">
+              <a:graphicData uri="http://schemas.openxmlformats.org/drawingml/2006/picture">
+                <pic:pic xmlns:pic="http://schemas.openxmlformats.org/drawingml/2006/picture">
+                  <pic:nvPicPr>
+                    <pic:cNvPr id="1" name=""/>
+                    <pic:cNvPicPr/>
+                  </pic:nvPicPr>
+                  <pic:blipFill>
+                    <a:blip r:embed="rId6"/>
+                    <a:stretch>
+                      <a:fillRect/>
+                    </a:stretch>
+                  </pic:blipFill>
+                  <pic:spPr>
+                    <a:xfrm>
+                      <a:off x="0" y="0"/>
+                      <a:ext cx="5731510" cy="2563495"/>
+                    </a:xfrm>
+                    <a:prstGeom prst="rect">
+                      <a:avLst/>
+                    </a:prstGeom>
+                  </pic:spPr>
+                </pic:pic>
+              </a:graphicData>
+            </a:graphic>
+          </wp:inline>
+        </w:drawing>
+      </w:r>
+    </w:p>
+    <w:p>
+      <w:pPr>
+        <w:spacing w:after="0" w:line="240" w:lineRule="auto"/>
+      </w:pPr>
+    </w:p>
+    <w:p>
+      <w:pPr>
+        <w:spacing w:after="0" w:line="240" w:lineRule="auto"/>
+      </w:pPr>
+      <w:r>
+        <w:t>RabbitMQ Container Error:</w:t>
+      </w:r>
+    </w:p>
+    <w:p>
+      <w:pPr>
+        <w:spacing w:after="0" w:line="240" w:lineRule="auto"/>
+        <w:rPr>
+          <w:sz w:val="20"/>
+        </w:rPr>
+      </w:pPr>
+      <w:r>
+        <w:rPr>
+          <w:sz w:val="20"/>
+        </w:rPr>
+        <w:t>=ERROR REPORT==== 29-Jan-2019::16:21:23 ===Error on AMQP connection &lt;0.28691.1&gt; (172.17.0.6:40518 -&gt; 172.17.0.4:5672, state: starting</w:t>
+      </w:r>
+      <w:proofErr w:type="gramStart"/>
+      <w:r>
+        <w:rPr>
+          <w:sz w:val="20"/>
+        </w:rPr>
+        <w:t>):AMQPLAIN</w:t>
+      </w:r>
+      <w:proofErr w:type="gramEnd"/>
+      <w:r>
+        <w:rPr>
+          <w:sz w:val="20"/>
+        </w:rPr>
+        <w:t xml:space="preserve"> login refused: user 'guest' can only connect via localhost</w:t>
+      </w:r>
+    </w:p>
+    <w:p>
+      <w:pPr>
+        <w:spacing w:after="0" w:line="240" w:lineRule="auto"/>
+        <w:rPr>
+          <w:b/>
+        </w:rPr>
+      </w:pPr>
+      <w:r>
+        <w:rPr>
+          <w:b/>
+        </w:rPr>
+        <w:t>Solution:</w:t>
+      </w:r>
+    </w:p>
+    <w:p>
+      <w:pPr>
+        <w:spacing w:after="0" w:line="240" w:lineRule="auto"/>
+        <w:rPr>
+          <w:sz w:val="20"/>
+        </w:rPr>
+      </w:pPr>
+      <w:r>
+        <w:rPr>
+          <w:sz w:val="20"/>
+        </w:rPr>
+        <w:t xml:space="preserve">vi </w:t>
+      </w:r>
+      <w:r>
+        <w:rPr>
+          <w:sz w:val="20"/>
+        </w:rPr>
+        <w:t>.</w:t>
+      </w:r>
+      <w:r>
+        <w:rPr>
+          <w:sz w:val="20"/>
+        </w:rPr>
+        <w:t>/</w:t>
+      </w:r>
+      <w:proofErr w:type="spellStart"/>
+      <w:r>
+        <w:rPr>
+          <w:sz w:val="20"/>
+        </w:rPr>
+        <w:t>ansible.awx</w:t>
+      </w:r>
+      <w:proofErr w:type="spellEnd"/>
+      <w:r>
+        <w:rPr>
+          <w:sz w:val="20"/>
+        </w:rPr>
+        <w:t>/</w:t>
+      </w:r>
+      <w:proofErr w:type="spellStart"/>
+      <w:r>
+        <w:rPr>
+          <w:sz w:val="20"/>
+        </w:rPr>
+        <w:t>awx</w:t>
+      </w:r>
+      <w:proofErr w:type="spellEnd"/>
+      <w:r>
+        <w:rPr>
+          <w:sz w:val="20"/>
+        </w:rPr>
+        <w:t>/installer/roles/</w:t>
+      </w:r>
+      <w:proofErr w:type="spellStart"/>
+      <w:r>
+        <w:rPr>
+          <w:sz w:val="20"/>
+        </w:rPr>
+        <w:t>local_docker</w:t>
+      </w:r>
+      <w:proofErr w:type="spellEnd"/>
+      <w:r>
+        <w:rPr>
+          <w:sz w:val="20"/>
+        </w:rPr>
+        <w:t>/defaults</w:t>
+      </w:r>
+      <w:r>
+        <w:rPr>
+          <w:sz w:val="20"/>
+        </w:rPr>
+        <w:t xml:space="preserve">/ </w:t>
+      </w:r>
+      <w:proofErr w:type="spellStart"/>
+      <w:r>
+        <w:rPr>
+          <w:sz w:val="20"/>
+        </w:rPr>
+        <w:t>main.yml</w:t>
+      </w:r>
+      <w:proofErr w:type="spellEnd"/>
+    </w:p>
+    <w:p>
+      <w:pPr>
+        <w:spacing w:after="0" w:line="240" w:lineRule="auto"/>
+        <w:rPr>
+          <w:sz w:val="20"/>
+        </w:rPr>
+      </w:pPr>
+    </w:p>
+    <w:p>
+      <w:pPr>
+        <w:spacing w:after="0" w:line="240" w:lineRule="auto"/>
+        <w:rPr>
+          <w:color w:val="CC0000"/>
+        </w:rPr>
+      </w:pPr>
+      <w:proofErr w:type="spellStart"/>
+      <w:r>
+        <w:rPr>
+          <w:color w:val="06989A"/>
+        </w:rPr>
+        <w:t>rabbitmq_default_username</w:t>
+      </w:r>
+      <w:proofErr w:type="spellEnd"/>
+      <w:r>
+        <w:rPr>
+          <w:color w:val="75507B"/>
+        </w:rPr>
+        <w:t>:</w:t>
+      </w:r>
+      <w:r>
+        <w:t xml:space="preserve"> </w:t>
+      </w:r>
+      <w:r>
+        <w:rPr>
+          <w:color w:val="CC0000"/>
+        </w:rPr>
+        <w:t>"</w:t>
+      </w:r>
+      <w:proofErr w:type="spellStart"/>
+      <w:r>
+        <w:rPr>
+          <w:color w:val="CC0000"/>
+        </w:rPr>
+        <w:t>awxuser</w:t>
+      </w:r>
+      <w:proofErr w:type="spellEnd"/>
+      <w:r>
+        <w:rPr>
+          <w:color w:val="CC0000"/>
+        </w:rPr>
+        <w:t>"</w:t>
+      </w:r>
+    </w:p>
+    <w:p>
+      <w:pPr>
+        <w:spacing w:after="0" w:line="240" w:lineRule="auto"/>
+        <w:rPr>
+          <w:color w:val="CC0000"/>
+        </w:rPr>
+      </w:pPr>
+      <w:proofErr w:type="spellStart"/>
+      <w:r>
+        <w:rPr>
+          <w:color w:val="06989A"/>
+        </w:rPr>
+        <w:t>rabbitmq_default_password</w:t>
+      </w:r>
+      <w:proofErr w:type="spellEnd"/>
+      <w:r>
+        <w:rPr>
+          <w:color w:val="75507B"/>
+        </w:rPr>
+        <w:t>:</w:t>
+      </w:r>
+      <w:r>
+        <w:t xml:space="preserve"> </w:t>
+      </w:r>
+      <w:r>
+        <w:rPr>
+          <w:color w:val="CC0000"/>
+        </w:rPr>
+        <w:t>"</w:t>
+      </w:r>
+      <w:proofErr w:type="spellStart"/>
+      <w:r>
+        <w:rPr>
+          <w:color w:val="CC0000"/>
+        </w:rPr>
+        <w:t>awxpass</w:t>
+      </w:r>
+      <w:proofErr w:type="spellEnd"/>
+      <w:r>
+        <w:rPr>
+          <w:color w:val="CC0000"/>
+        </w:rPr>
+        <w:t>"</w:t>
+      </w:r>
+    </w:p>
+    <w:p>
+      <w:pPr>
+        <w:spacing w:after="0" w:line="240" w:lineRule="auto"/>
+      </w:pPr>
+    </w:p>
+    <w:p>
+      <w:pPr>
+        <w:spacing w:after="0" w:line="240" w:lineRule="auto"/>
+        <w:rPr>
+          <w:sz w:val="20"/>
+        </w:rPr>
+      </w:pPr>
+      <w:r>
+        <w:rPr>
+          <w:sz w:val="20"/>
+        </w:rPr>
+        <w:t>vi</w:t>
+      </w:r>
+      <w:proofErr w:type="gramStart"/>
+      <w:r>
+        <w:rPr>
+          <w:sz w:val="20"/>
+        </w:rPr>
+        <w:t xml:space="preserve"> ..</w:t>
+      </w:r>
+      <w:proofErr w:type="gramEnd"/>
+      <w:r>
+        <w:rPr>
+          <w:sz w:val="20"/>
+        </w:rPr>
+        <w:t>/../../inventory</w:t>
+      </w:r>
+    </w:p>
+    <w:p>
+      <w:pPr>
+        <w:spacing w:after="0" w:line="240" w:lineRule="auto"/>
+      </w:pPr>
+      <w:proofErr w:type="spellStart"/>
+      <w:r>
+        <w:t>rabbitmq_user</w:t>
+      </w:r>
+      <w:proofErr w:type="spellEnd"/>
+      <w:r>
+        <w:t>=</w:t>
+      </w:r>
+      <w:proofErr w:type="spellStart"/>
+      <w:r>
+        <w:t>awxuser</w:t>
+      </w:r>
+      <w:proofErr w:type="spellEnd"/>
+    </w:p>
+    <w:p>
+      <w:pPr>
+        <w:spacing w:after="0" w:line="240" w:lineRule="auto"/>
+      </w:pPr>
+      <w:proofErr w:type="spellStart"/>
+      <w:r>
+        <w:t>rabbitmq_password</w:t>
+      </w:r>
+      <w:proofErr w:type="spellEnd"/>
+      <w:r>
+        <w:t>=</w:t>
+      </w:r>
+      <w:proofErr w:type="spellStart"/>
+      <w:r>
+        <w:t>awxpass</w:t>
+      </w:r>
+      <w:proofErr w:type="spellEnd"/>
+    </w:p>
+    <w:p>
+      <w:pPr>
+        <w:spacing w:after="0" w:line="240" w:lineRule="auto"/>
+      </w:pPr>
+    </w:p>
+    <w:p>
+      <w:pPr>
+        <w:spacing w:after="0" w:line="240" w:lineRule="auto"/>
+        <w:rPr>
+          <w:sz w:val="20"/>
+        </w:rPr>
+      </w:pPr>
+      <w:r>
+        <w:rPr>
+          <w:sz w:val="20"/>
+        </w:rPr>
+        <w:t xml:space="preserve">$ </w:t>
       </w:r>
       <w:bookmarkStart w:id="0" w:name="_GoBack"/>
+      <w:r>
+        <w:rPr>
+          <w:sz w:val="20"/>
+        </w:rPr>
+        <w:t xml:space="preserve">vi </w:t>
+      </w:r>
+      <w:proofErr w:type="gramStart"/>
+      <w:r>
+        <w:rPr>
+          <w:sz w:val="20"/>
+        </w:rPr>
+        <w:t>./</w:t>
+      </w:r>
+      <w:r>
+        <w:rPr>
+          <w:sz w:val="20"/>
+        </w:rPr>
+        <w:t>ansible.awx/awx/installer/roles/local_docker/templates</w:t>
+      </w:r>
+      <w:r>
+        <w:rPr>
+          <w:sz w:val="20"/>
+        </w:rPr>
+        <w:t>/</w:t>
+      </w:r>
+      <w:r>
+        <w:rPr>
+          <w:sz w:val="20"/>
+        </w:rPr>
+        <w:t>docker-compose.yml.j</w:t>
+      </w:r>
+      <w:proofErr w:type="gramEnd"/>
+      <w:r>
+        <w:rPr>
+          <w:sz w:val="20"/>
+        </w:rPr>
+        <w:t>2</w:t>
+      </w:r>
       <w:bookmarkEnd w:id="0"/>
+    </w:p>
+    <w:p>
+      <w:pPr>
+        <w:spacing w:after="0" w:line="240" w:lineRule="auto"/>
+      </w:pPr>
+      <w:r>
+        <w:t>From:</w:t>
+      </w:r>
+    </w:p>
+    <w:p>
+      <w:pPr>
+        <w:spacing w:after="0" w:line="240" w:lineRule="auto"/>
+      </w:pPr>
+      <w:proofErr w:type="spellStart"/>
+      <w:r>
+        <w:t>rabbitmq_user</w:t>
+      </w:r>
+      <w:proofErr w:type="spellEnd"/>
+      <w:r>
+        <w:t>=</w:t>
+      </w:r>
+      <w:proofErr w:type="spellStart"/>
+      <w:r>
+        <w:t>awxuser</w:t>
+      </w:r>
+      <w:proofErr w:type="spellEnd"/>
+    </w:p>
+    <w:p>
+      <w:pPr>
+        <w:spacing w:after="0" w:line="240" w:lineRule="auto"/>
+      </w:pPr>
+      <w:proofErr w:type="spellStart"/>
+      <w:r>
+        <w:t>rabbitmq_password</w:t>
+      </w:r>
+      <w:proofErr w:type="spellEnd"/>
+      <w:r>
+        <w:t>=</w:t>
+      </w:r>
+      <w:proofErr w:type="spellStart"/>
+      <w:r>
+        <w:t>awxpass</w:t>
+      </w:r>
+      <w:proofErr w:type="spellEnd"/>
+    </w:p>
+    <w:p>
+      <w:pPr>
+        <w:spacing w:after="0" w:line="240" w:lineRule="auto"/>
+      </w:pPr>
+      <w:r>
+        <w:t>To:</w:t>
+      </w:r>
+    </w:p>
+    <w:p>
+      <w:pPr>
+        <w:spacing w:after="0" w:line="240" w:lineRule="auto"/>
+      </w:pPr>
+      <w:proofErr w:type="spellStart"/>
+      <w:r>
+        <w:t>rabbitmq_user</w:t>
+      </w:r>
+      <w:proofErr w:type="spellEnd"/>
+      <w:r>
+        <w:t>=</w:t>
+      </w:r>
+      <w:proofErr w:type="spellStart"/>
+      <w:r>
+        <w:t>awxuser</w:t>
+      </w:r>
+      <w:proofErr w:type="spellEnd"/>
+    </w:p>
+    <w:p>
+      <w:pPr>
+        <w:spacing w:after="0" w:line="240" w:lineRule="auto"/>
+      </w:pPr>
+      <w:proofErr w:type="spellStart"/>
+      <w:r>
+        <w:t>rabbitmq_password</w:t>
+      </w:r>
+      <w:proofErr w:type="spellEnd"/>
+      <w:r>
+        <w:t>=</w:t>
+      </w:r>
+      <w:proofErr w:type="spellStart"/>
+      <w:r>
+        <w:t>awxpass</w:t>
+      </w:r>
+      <w:proofErr w:type="spellEnd"/>
+    </w:p>
+    <w:p>
+      <w:pPr>
+        <w:spacing w:after="0" w:line="240" w:lineRule="auto"/>
+      </w:pPr>
+    </w:p>
+    <w:p>
+      <w:pPr>
+        <w:spacing w:after="0" w:line="240" w:lineRule="auto"/>
+      </w:pPr>
     </w:p>
     <w:sectPr>
       <w:pgSz w:w="11906" w:h="16838"/>
@@ -20,6 +620,103 @@
     </w:sectPr>
   </w:body>
 </w:document>
+</file>
+
+<file path=word/numbering.xml><?xml version="1.0" encoding="utf-8"?>
+<w:numbering xmlns:wpc="http://schemas.microsoft.com/office/word/2010/wordprocessingCanvas" xmlns:cx="http://schemas.microsoft.com/office/drawing/2014/chartex" xmlns:cx1="http://schemas.microsoft.com/office/drawing/2015/9/8/chartex" xmlns:cx2="http://schemas.microsoft.com/office/drawing/2015/10/21/chartex" xmlns:cx3="http://schemas.microsoft.com/office/drawing/2016/5/9/chartex" xmlns:cx4="http://schemas.microsoft.com/office/drawing/2016/5/10/chartex" xmlns:cx5="http://schemas.microsoft.com/office/drawing/2016/5/11/chartex" xmlns:cx6="http://schemas.microsoft.com/office/drawing/2016/5/12/chartex" xmlns:cx7="http://schemas.microsoft.com/office/drawing/2016/5/13/chartex" xmlns:cx8="http://schemas.microsoft.com/office/drawing/2016/5/14/chartex" xmlns:mc="http://schemas.openxmlformats.org/markup-compatibility/2006" xmlns:aink="http://schemas.microsoft.com/office/drawing/2016/ink" xmlns:am3d="http://schemas.microsoft.com/office/drawing/2017/model3d" xmlns:o="urn:schemas-microsoft-com:office:office" xmlns:r="http://schemas.openxmlformats.org/officeDocument/2006/relationships" xmlns:m="http://schemas.openxmlformats.org/officeDocument/2006/math" xmlns:v="urn:schemas-microsoft-com:vml" xmlns:wp14="http://schemas.microsoft.com/office/word/2010/wordprocessingDrawing" xmlns:wp="http://schemas.openxmlformats.org/drawingml/2006/wordprocessingDrawing" xmlns:w10="urn:schemas-microsoft-com:office:word" xmlns:w="http://schemas.openxmlformats.org/wordprocessingml/2006/main" xmlns:w14="http://schemas.microsoft.com/office/word/2010/wordml" xmlns:w15="http://schemas.microsoft.com/office/word/2012/wordml" xmlns:w16cid="http://schemas.microsoft.com/office/word/2016/wordml/cid" xmlns:w16se="http://schemas.microsoft.com/office/word/2015/wordml/symex" xmlns:wpg="http://schemas.microsoft.com/office/word/2010/wordprocessingGroup" xmlns:wpi="http://schemas.microsoft.com/office/word/2010/wordprocessingInk" xmlns:wne="http://schemas.microsoft.com/office/word/2006/wordml" xmlns:wps="http://schemas.microsoft.com/office/word/2010/wordprocessingShape" mc:Ignorable="w14 w15 w16se w16cid wp14">
+  <w:abstractNum w:abstractNumId="0" w15:restartNumberingAfterBreak="0">
+    <w:nsid w:val="099D74C0"/>
+    <w:multiLevelType w:val="hybridMultilevel"/>
+    <w:tmpl w:val="2C8C3D66"/>
+    <w:lvl w:ilvl="0" w:tplc="4009000F">
+      <w:start w:val="1"/>
+      <w:numFmt w:val="decimal"/>
+      <w:lvlText w:val="%1."/>
+      <w:lvlJc w:val="left"/>
+      <w:pPr>
+        <w:ind w:left="360" w:hanging="360"/>
+      </w:pPr>
+      <w:rPr>
+        <w:rFonts w:hint="default"/>
+      </w:rPr>
+    </w:lvl>
+    <w:lvl w:ilvl="1" w:tplc="40090019" w:tentative="1">
+      <w:start w:val="1"/>
+      <w:numFmt w:val="lowerLetter"/>
+      <w:lvlText w:val="%2."/>
+      <w:lvlJc w:val="left"/>
+      <w:pPr>
+        <w:ind w:left="1080" w:hanging="360"/>
+      </w:pPr>
+    </w:lvl>
+    <w:lvl w:ilvl="2" w:tplc="4009001B" w:tentative="1">
+      <w:start w:val="1"/>
+      <w:numFmt w:val="lowerRoman"/>
+      <w:lvlText w:val="%3."/>
+      <w:lvlJc w:val="right"/>
+      <w:pPr>
+        <w:ind w:left="1800" w:hanging="180"/>
+      </w:pPr>
+    </w:lvl>
+    <w:lvl w:ilvl="3" w:tplc="4009000F" w:tentative="1">
+      <w:start w:val="1"/>
+      <w:numFmt w:val="decimal"/>
+      <w:lvlText w:val="%4."/>
+      <w:lvlJc w:val="left"/>
+      <w:pPr>
+        <w:ind w:left="2520" w:hanging="360"/>
+      </w:pPr>
+    </w:lvl>
+    <w:lvl w:ilvl="4" w:tplc="40090019" w:tentative="1">
+      <w:start w:val="1"/>
+      <w:numFmt w:val="lowerLetter"/>
+      <w:lvlText w:val="%5."/>
+      <w:lvlJc w:val="left"/>
+      <w:pPr>
+        <w:ind w:left="3240" w:hanging="360"/>
+      </w:pPr>
+    </w:lvl>
+    <w:lvl w:ilvl="5" w:tplc="4009001B" w:tentative="1">
+      <w:start w:val="1"/>
+      <w:numFmt w:val="lowerRoman"/>
+      <w:lvlText w:val="%6."/>
+      <w:lvlJc w:val="right"/>
+      <w:pPr>
+        <w:ind w:left="3960" w:hanging="180"/>
+      </w:pPr>
+    </w:lvl>
+    <w:lvl w:ilvl="6" w:tplc="4009000F" w:tentative="1">
+      <w:start w:val="1"/>
+      <w:numFmt w:val="decimal"/>
+      <w:lvlText w:val="%7."/>
+      <w:lvlJc w:val="left"/>
+      <w:pPr>
+        <w:ind w:left="4680" w:hanging="360"/>
+      </w:pPr>
+    </w:lvl>
+    <w:lvl w:ilvl="7" w:tplc="40090019" w:tentative="1">
+      <w:start w:val="1"/>
+      <w:numFmt w:val="lowerLetter"/>
+      <w:lvlText w:val="%8."/>
+      <w:lvlJc w:val="left"/>
+      <w:pPr>
+        <w:ind w:left="5400" w:hanging="360"/>
+      </w:pPr>
+    </w:lvl>
+    <w:lvl w:ilvl="8" w:tplc="4009001B" w:tentative="1">
+      <w:start w:val="1"/>
+      <w:numFmt w:val="lowerRoman"/>
+      <w:lvlText w:val="%9."/>
+      <w:lvlJc w:val="right"/>
+      <w:pPr>
+        <w:ind w:left="6120" w:hanging="180"/>
+      </w:pPr>
+    </w:lvl>
+  </w:abstractNum>
+  <w:num w:numId="1">
+    <w:abstractNumId w:val="0"/>
+  </w:num>
+</w:numbering>
 </file>
 
 <file path=word/styles.xml><?xml version="1.0" encoding="utf-8"?>
@@ -441,6 +1138,28 @@
       <w:szCs w:val="32"/>
     </w:rPr>
   </w:style>
+  <w:style w:type="paragraph" w:styleId="Heading2">
+    <w:name w:val="heading 2"/>
+    <w:basedOn w:val="Normal"/>
+    <w:next w:val="Normal"/>
+    <w:link w:val="Heading2Char"/>
+    <w:uiPriority w:val="9"/>
+    <w:unhideWhenUsed/>
+    <w:qFormat/>
+    <w:rsid w:val="00A56115"/>
+    <w:pPr>
+      <w:keepNext/>
+      <w:keepLines/>
+      <w:spacing w:before="40" w:after="0"/>
+      <w:outlineLvl w:val="1"/>
+    </w:pPr>
+    <w:rPr>
+      <w:rFonts w:asciiTheme="majorHAnsi" w:eastAsiaTheme="majorEastAsia" w:hAnsiTheme="majorHAnsi" w:cstheme="majorBidi"/>
+      <w:color w:val="2F5496" w:themeColor="accent1" w:themeShade="BF"/>
+      <w:sz w:val="26"/>
+      <w:szCs w:val="26"/>
+    </w:rPr>
+  </w:style>
   <w:style w:type="character" w:default="1" w:styleId="DefaultParagraphFont">
     <w:name w:val="Default Paragraph Font"/>
     <w:uiPriority w:val="1"/>
@@ -479,6 +1198,19 @@
       <w:color w:val="2F5496" w:themeColor="accent1" w:themeShade="BF"/>
       <w:sz w:val="32"/>
       <w:szCs w:val="32"/>
+    </w:rPr>
+  </w:style>
+  <w:style w:type="character" w:customStyle="1" w:styleId="Heading2Char">
+    <w:name w:val="Heading 2 Char"/>
+    <w:basedOn w:val="DefaultParagraphFont"/>
+    <w:link w:val="Heading2"/>
+    <w:uiPriority w:val="9"/>
+    <w:rsid w:val="00A56115"/>
+    <w:rPr>
+      <w:rFonts w:asciiTheme="majorHAnsi" w:eastAsiaTheme="majorEastAsia" w:hAnsiTheme="majorHAnsi" w:cstheme="majorBidi"/>
+      <w:color w:val="2F5496" w:themeColor="accent1" w:themeShade="BF"/>
+      <w:sz w:val="26"/>
+      <w:szCs w:val="26"/>
     </w:rPr>
   </w:style>
 </w:styles>

</xml_diff>